<commit_message>
Updated the project documentation and generated it in a PDF file.
</commit_message>
<xml_diff>
--- a/docs/Neural network and deep learning.docx
+++ b/docs/Neural network and deep learning.docx
@@ -37,13 +37,8 @@
           <w:numId w:val="1"/>
         </w:numPr>
       </w:pPr>
-      <w:proofErr w:type="spellStart"/>
-      <w:r>
-        <w:t>ResNet</w:t>
-      </w:r>
-      <w:proofErr w:type="spellEnd"/>
-      <w:r>
-        <w:t xml:space="preserve"> introduces skip connections (also known as residual connections) that allow the input to bypass certain layers, reducing the number of layers the gradient must propagate through.</w:t>
+      <w:r>
+        <w:t>ResNet introduces skip connections (also known as residual connections) that allow the input to bypass certain layers, reducing the number of layers the gradient must propagate through.</w:t>
       </w:r>
     </w:p>
     <w:p>
@@ -53,13 +48,8 @@
           <w:numId w:val="1"/>
         </w:numPr>
       </w:pPr>
-      <w:proofErr w:type="gramStart"/>
-      <w:r>
-        <w:t>In order to</w:t>
-      </w:r>
-      <w:proofErr w:type="gramEnd"/>
-      <w:r>
-        <w:t xml:space="preserve"> solve the problem of the vanishing/exploding gradient, this architecture introduced the concept called Residual Blocks.</w:t>
+      <w:r>
+        <w:t>In order to solve the problem of the vanishing/exploding gradient, this architecture introduced the concept called Residual Blocks.</w:t>
       </w:r>
     </w:p>
     <w:p>
@@ -205,15 +195,7 @@
         <w:ind w:left="720"/>
       </w:pPr>
       <w:r>
-        <w:t xml:space="preserve">The advantage of adding this type of skip connection is that if any layer hurt the performance of </w:t>
-      </w:r>
-      <w:proofErr w:type="gramStart"/>
-      <w:r>
-        <w:t>architecture</w:t>
-      </w:r>
-      <w:proofErr w:type="gramEnd"/>
-      <w:r>
-        <w:t xml:space="preserve"> then it will be skipped by regularization</w:t>
+        <w:t>The advantage of adding this type of skip connection is that if any layer hurt the performance of architecture then it will be skipped by regularization</w:t>
       </w:r>
     </w:p>
     <w:p>
@@ -297,15 +279,7 @@
         <w:t>Final Layers</w:t>
       </w:r>
       <w:r>
-        <w:t xml:space="preserve">: Global average pooling followed by a fully connected layer and </w:t>
-      </w:r>
-      <w:proofErr w:type="spellStart"/>
-      <w:r>
-        <w:t>softmax</w:t>
-      </w:r>
-      <w:proofErr w:type="spellEnd"/>
-      <w:r>
-        <w:t xml:space="preserve"> for classification.</w:t>
+        <w:t>: Global average pooling followed by a fully connected layer and softmax for classification.</w:t>
       </w:r>
     </w:p>
     <w:p>
@@ -321,17 +295,8 @@
           <w:b/>
           <w:bCs/>
         </w:rPr>
-        <w:t xml:space="preserve">Step 1: Understand </w:t>
-      </w:r>
-      <w:proofErr w:type="gramStart"/>
-      <w:r>
-        <w:rPr>
-          <w:b/>
-          <w:bCs/>
-        </w:rPr>
-        <w:t>the Architecture</w:t>
-      </w:r>
-      <w:proofErr w:type="gramEnd"/>
+        <w:t>Step 1: Understand the Architecture</w:t>
+      </w:r>
     </w:p>
     <w:p>
       <w:pPr>
@@ -356,15 +321,7 @@
         </w:numPr>
       </w:pPr>
       <w:r>
-        <w:t xml:space="preserve">Input image size: 224×224×3224 \times 224 \times </w:t>
-      </w:r>
-      <w:proofErr w:type="gramStart"/>
-      <w:r>
-        <w:t>3224×224×3</w:t>
-      </w:r>
-      <w:proofErr w:type="gramEnd"/>
-      <w:r>
-        <w:t>.</w:t>
+        <w:t>Input image size: 224×224×3224 \times 224 \times 3224×224×3.</w:t>
       </w:r>
     </w:p>
     <w:p>
@@ -375,39 +332,7 @@
         </w:numPr>
       </w:pPr>
       <w:r>
-        <w:t xml:space="preserve">Convolution: 7×77 \times </w:t>
-      </w:r>
-      <w:proofErr w:type="gramStart"/>
-      <w:r>
-        <w:t>77×7</w:t>
-      </w:r>
-      <w:proofErr w:type="gramEnd"/>
-      <w:r>
-        <w:t xml:space="preserve">, stride 2, followed by </w:t>
-      </w:r>
-      <w:proofErr w:type="spellStart"/>
-      <w:r>
-        <w:t>BatchNorm</w:t>
-      </w:r>
-      <w:proofErr w:type="spellEnd"/>
-      <w:r>
-        <w:t xml:space="preserve">, </w:t>
-      </w:r>
-      <w:proofErr w:type="spellStart"/>
-      <w:r>
-        <w:t>ReLU</w:t>
-      </w:r>
-      <w:proofErr w:type="spellEnd"/>
-      <w:r>
-        <w:t xml:space="preserve">, and </w:t>
-      </w:r>
-      <w:proofErr w:type="spellStart"/>
-      <w:r>
-        <w:t>MaxPooling</w:t>
-      </w:r>
-      <w:proofErr w:type="spellEnd"/>
-      <w:r>
-        <w:t>.</w:t>
+        <w:t>Convolution: 7×77 \times 77×7, stride 2, followed by BatchNorm, ReLU, and MaxPooling.</w:t>
       </w:r>
     </w:p>
     <w:p>
@@ -526,15 +451,7 @@
         </w:numPr>
       </w:pPr>
       <w:r>
-        <w:t xml:space="preserve">Fully Connected Layer with </w:t>
-      </w:r>
-      <w:proofErr w:type="spellStart"/>
-      <w:r>
-        <w:t>softmax</w:t>
-      </w:r>
-      <w:proofErr w:type="spellEnd"/>
-      <w:r>
-        <w:t xml:space="preserve"> for classification.</w:t>
+        <w:t>Fully Connected Layer with softmax for classification.</w:t>
       </w:r>
     </w:p>
     <w:p>
@@ -543,7 +460,7 @@
       </w:pPr>
       <w:r>
         <w:pict w14:anchorId="54D1A80F">
-          <v:rect id="_x0000_i1055" style="width:0;height:1.5pt" o:hralign="center" o:hrstd="t" o:hr="t" fillcolor="#a0a0a0" stroked="f"/>
+          <v:rect id="_x0000_i1025" style="width:0;height:1.5pt" o:hralign="center" o:hrstd="t" o:hr="t" fillcolor="#a0a0a0" stroked="f"/>
         </w:pict>
       </w:r>
     </w:p>
@@ -581,13 +498,8 @@
           <w:numId w:val="16"/>
         </w:numPr>
       </w:pPr>
-      <w:proofErr w:type="gramStart"/>
-      <w:r>
-        <w:t>1×11</w:t>
-      </w:r>
-      <w:proofErr w:type="gramEnd"/>
-      <w:r>
-        <w:t xml:space="preserve"> \times 11×1 convolution (for dimension reduction).</w:t>
+      <w:r>
+        <w:t>1×11 \times 11×1 convolution (for dimension reduction).</w:t>
       </w:r>
     </w:p>
     <w:p>
@@ -597,13 +509,8 @@
           <w:numId w:val="16"/>
         </w:numPr>
       </w:pPr>
-      <w:proofErr w:type="gramStart"/>
-      <w:r>
-        <w:t>3×33</w:t>
-      </w:r>
-      <w:proofErr w:type="gramEnd"/>
-      <w:r>
-        <w:t xml:space="preserve"> \times 33×3 convolution (feature extraction).</w:t>
+      <w:r>
+        <w:t>3×33 \times 33×3 convolution (feature extraction).</w:t>
       </w:r>
     </w:p>
     <w:p>
@@ -613,13 +520,8 @@
           <w:numId w:val="16"/>
         </w:numPr>
       </w:pPr>
-      <w:proofErr w:type="gramStart"/>
-      <w:r>
-        <w:t>1×11</w:t>
-      </w:r>
-      <w:proofErr w:type="gramEnd"/>
-      <w:r>
-        <w:t xml:space="preserve"> \times 11×1 convolution (dimension restoration).</w:t>
+      <w:r>
+        <w:t>1×11 \times 11×1 convolution (dimension restoration).</w:t>
       </w:r>
     </w:p>
     <w:p>
@@ -639,7 +541,7 @@
       </w:pPr>
       <w:r>
         <w:pict w14:anchorId="0A29233D">
-          <v:rect id="_x0000_i1056" style="width:0;height:1.5pt" o:hralign="center" o:hrstd="t" o:hr="t" fillcolor="#a0a0a0" stroked="f"/>
+          <v:rect id="_x0000_i1026" style="width:0;height:1.5pt" o:hralign="center" o:hrstd="t" o:hr="t" fillcolor="#a0a0a0" stroked="f"/>
         </w:pict>
       </w:r>
     </w:p>
@@ -689,15 +591,7 @@
         </w:numPr>
       </w:pPr>
       <w:r>
-        <w:t xml:space="preserve">Use </w:t>
-      </w:r>
-      <w:proofErr w:type="spellStart"/>
-      <w:r>
-        <w:t>downsampling</w:t>
-      </w:r>
-      <w:proofErr w:type="spellEnd"/>
-      <w:r>
-        <w:t xml:space="preserve"> in residual blocks when spatial dimensions reduce.</w:t>
+        <w:t>Use downsampling in residual blocks when spatial dimensions reduce.</w:t>
       </w:r>
     </w:p>
     <w:p>
@@ -706,7 +600,7 @@
       </w:pPr>
       <w:r>
         <w:pict w14:anchorId="6739A231">
-          <v:rect id="_x0000_i1057" style="width:0;height:1.5pt" o:hralign="center" o:hrstd="t" o:hr="t" fillcolor="#a0a0a0" stroked="f"/>
+          <v:rect id="_x0000_i1027" style="width:0;height:1.5pt" o:hralign="center" o:hrstd="t" o:hr="t" fillcolor="#a0a0a0" stroked="f"/>
         </w:pict>
       </w:r>
     </w:p>
@@ -754,7 +648,7 @@
       </w:pPr>
       <w:r>
         <w:pict w14:anchorId="29101322">
-          <v:rect id="_x0000_i1058" style="width:0;height:1.5pt" o:hralign="center" o:hrstd="t" o:hr="t" fillcolor="#a0a0a0" stroked="f"/>
+          <v:rect id="_x0000_i1028" style="width:0;height:1.5pt" o:hralign="center" o:hrstd="t" o:hr="t" fillcolor="#a0a0a0" stroked="f"/>
         </w:pict>
       </w:r>
     </w:p>
@@ -782,15 +676,7 @@
         </w:numPr>
       </w:pPr>
       <w:r>
-        <w:t xml:space="preserve">Define the loss function (e.g., </w:t>
-      </w:r>
-      <w:proofErr w:type="spellStart"/>
-      <w:r>
-        <w:t>CrossEntropyLoss</w:t>
-      </w:r>
-      <w:proofErr w:type="spellEnd"/>
-      <w:r>
-        <w:t xml:space="preserve"> for classification).</w:t>
+        <w:t>Define the loss function (e.g., CrossEntropyLoss for classification).</w:t>
       </w:r>
     </w:p>
     <w:p>
@@ -822,7 +708,7 @@
       </w:pPr>
       <w:r>
         <w:pict w14:anchorId="68BAD751">
-          <v:rect id="_x0000_i1059" style="width:0;height:1.5pt" o:hralign="center" o:hrstd="t" o:hr="t" fillcolor="#a0a0a0" stroked="f"/>
+          <v:rect id="_x0000_i1029" style="width:0;height:1.5pt" o:hralign="center" o:hrstd="t" o:hr="t" fillcolor="#a0a0a0" stroked="f"/>
         </w:pict>
       </w:r>
     </w:p>
@@ -883,44 +769,7 @@
     </w:p>
     <w:p>
       <w:r>
-        <w:t xml:space="preserve">Using the </w:t>
-      </w:r>
-      <w:proofErr w:type="spellStart"/>
-      <w:r>
-        <w:t>Tensorflow</w:t>
-      </w:r>
-      <w:proofErr w:type="spellEnd"/>
-      <w:r>
-        <w:t xml:space="preserve"> and </w:t>
-      </w:r>
-      <w:proofErr w:type="spellStart"/>
-      <w:r>
-        <w:t>Keras</w:t>
-      </w:r>
-      <w:proofErr w:type="spellEnd"/>
-      <w:r>
-        <w:t xml:space="preserve"> API, we can design </w:t>
-      </w:r>
-      <w:proofErr w:type="spellStart"/>
-      <w:r>
-        <w:t>ResNet</w:t>
-      </w:r>
-      <w:proofErr w:type="spellEnd"/>
-      <w:r>
-        <w:t xml:space="preserve"> architecture (including Residual Blocks) from scratch. Below is the implementation of different </w:t>
-      </w:r>
-      <w:proofErr w:type="spellStart"/>
-      <w:r>
-        <w:t>ResNet</w:t>
-      </w:r>
-      <w:proofErr w:type="spellEnd"/>
-      <w:r>
-        <w:t xml:space="preserve"> architecture. For this implementation, we use the CIFAR-10 dataset. This dataset contains 60, 000 32×32 color images in 10 different classes (airplanes, cars, birds, cats, deer, dogs, frogs, horses, ships, and trucks), etc. This dataset can be assessed from </w:t>
-      </w:r>
-      <w:proofErr w:type="spellStart"/>
-      <w:proofErr w:type="gramStart"/>
-      <w:r>
-        <w:t>k</w:t>
+        <w:t>Using the Tensorflow and Keras API, we can design ResNet architecture (including Residual Blocks) from scratch. Below is the implementation of different ResNet architecture. For this implementation, we use the CIFAR-10 dataset. This dataset contains 60, 000 32×32 color images in 10 different classes (airplanes, cars, birds, cats, deer, dogs, frogs, horses, ships, and trucks), etc. This dataset can be assessed from k</w:t>
       </w:r>
       <w:r>
         <w:rPr>
@@ -929,11 +778,209 @@
         </w:rPr>
         <w:t>eras.datasets</w:t>
       </w:r>
-      <w:proofErr w:type="spellEnd"/>
-      <w:proofErr w:type="gramEnd"/>
       <w:r>
         <w:t> API function. </w:t>
       </w:r>
+    </w:p>
+    <w:p>
+      <w:pPr>
+        <w:rPr>
+          <w:rtl/>
+        </w:rPr>
+      </w:pPr>
+      <w:r>
+        <w:t>Papers:</w:t>
+      </w:r>
+    </w:p>
+    <w:p>
+      <w:pPr>
+        <w:rPr>
+          <w:rtl/>
+        </w:rPr>
+      </w:pPr>
+      <w:r>
+        <w:drawing>
+          <wp:inline distT="0" distB="0" distL="0" distR="0" wp14:anchorId="46CD2182" wp14:editId="7B98B0BA">
+            <wp:extent cx="5943600" cy="2873375"/>
+            <wp:effectExtent l="0" t="0" r="0" b="3175"/>
+            <wp:docPr id="1345564799" name="Picture 1" descr="A screenshot of a computer&#10;&#10;Description automatically generated"/>
+            <wp:cNvGraphicFramePr>
+              <a:graphicFrameLocks xmlns:a="http://schemas.openxmlformats.org/drawingml/2006/main" noChangeAspect="1"/>
+            </wp:cNvGraphicFramePr>
+            <a:graphic xmlns:a="http://schemas.openxmlformats.org/drawingml/2006/main">
+              <a:graphicData uri="http://schemas.openxmlformats.org/drawingml/2006/picture">
+                <pic:pic xmlns:pic="http://schemas.openxmlformats.org/drawingml/2006/picture">
+                  <pic:nvPicPr>
+                    <pic:cNvPr id="1345564799" name="Picture 1" descr="A screenshot of a computer&#10;&#10;Description automatically generated"/>
+                    <pic:cNvPicPr/>
+                  </pic:nvPicPr>
+                  <pic:blipFill>
+                    <a:blip r:embed="rId7"/>
+                    <a:stretch>
+                      <a:fillRect/>
+                    </a:stretch>
+                  </pic:blipFill>
+                  <pic:spPr>
+                    <a:xfrm>
+                      <a:off x="0" y="0"/>
+                      <a:ext cx="5943600" cy="2873375"/>
+                    </a:xfrm>
+                    <a:prstGeom prst="rect">
+                      <a:avLst/>
+                    </a:prstGeom>
+                  </pic:spPr>
+                </pic:pic>
+              </a:graphicData>
+            </a:graphic>
+          </wp:inline>
+        </w:drawing>
+      </w:r>
+    </w:p>
+    <w:p>
+      <w:pPr>
+        <w:ind w:left="360"/>
+      </w:pPr>
+      <w:r>
+        <w:t>Results for your models (accuracy with visualization, loss curve with visualization, confusion matrix with visualization, recall, precision, f-score, ROC, AUC graph)</w:t>
+      </w:r>
+    </w:p>
+    <w:p>
+      <w:pPr>
+        <w:rPr>
+          <w:rtl/>
+        </w:rPr>
+      </w:pPr>
+      <w:r>
+        <w:lastRenderedPageBreak/>
+        <w:drawing>
+          <wp:inline distT="0" distB="0" distL="0" distR="0" wp14:anchorId="239931A6" wp14:editId="4BA8302C">
+            <wp:extent cx="5943600" cy="2357755"/>
+            <wp:effectExtent l="0" t="0" r="0" b="4445"/>
+            <wp:docPr id="343545434" name="Picture 1"/>
+            <wp:cNvGraphicFramePr>
+              <a:graphicFrameLocks xmlns:a="http://schemas.openxmlformats.org/drawingml/2006/main" noChangeAspect="1"/>
+            </wp:cNvGraphicFramePr>
+            <a:graphic xmlns:a="http://schemas.openxmlformats.org/drawingml/2006/main">
+              <a:graphicData uri="http://schemas.openxmlformats.org/drawingml/2006/picture">
+                <pic:pic xmlns:pic="http://schemas.openxmlformats.org/drawingml/2006/picture">
+                  <pic:nvPicPr>
+                    <pic:cNvPr id="343545434" name=""/>
+                    <pic:cNvPicPr/>
+                  </pic:nvPicPr>
+                  <pic:blipFill>
+                    <a:blip r:embed="rId8"/>
+                    <a:stretch>
+                      <a:fillRect/>
+                    </a:stretch>
+                  </pic:blipFill>
+                  <pic:spPr>
+                    <a:xfrm>
+                      <a:off x="0" y="0"/>
+                      <a:ext cx="5943600" cy="2357755"/>
+                    </a:xfrm>
+                    <a:prstGeom prst="rect">
+                      <a:avLst/>
+                    </a:prstGeom>
+                  </pic:spPr>
+                </pic:pic>
+              </a:graphicData>
+            </a:graphic>
+          </wp:inline>
+        </w:drawing>
+      </w:r>
+    </w:p>
+    <w:p>
+      <w:pPr>
+        <w:rPr>
+          <w:rtl/>
+        </w:rPr>
+      </w:pPr>
+      <w:r>
+        <w:drawing>
+          <wp:inline distT="0" distB="0" distL="0" distR="0" wp14:anchorId="03411D28" wp14:editId="01966801">
+            <wp:extent cx="5943600" cy="4960620"/>
+            <wp:effectExtent l="0" t="0" r="0" b="0"/>
+            <wp:docPr id="493291326" name="Picture 1" descr="A blue squares with white text&#10;&#10;Description automatically generated"/>
+            <wp:cNvGraphicFramePr>
+              <a:graphicFrameLocks xmlns:a="http://schemas.openxmlformats.org/drawingml/2006/main" noChangeAspect="1"/>
+            </wp:cNvGraphicFramePr>
+            <a:graphic xmlns:a="http://schemas.openxmlformats.org/drawingml/2006/main">
+              <a:graphicData uri="http://schemas.openxmlformats.org/drawingml/2006/picture">
+                <pic:pic xmlns:pic="http://schemas.openxmlformats.org/drawingml/2006/picture">
+                  <pic:nvPicPr>
+                    <pic:cNvPr id="493291326" name="Picture 1" descr="A blue squares with white text&#10;&#10;Description automatically generated"/>
+                    <pic:cNvPicPr/>
+                  </pic:nvPicPr>
+                  <pic:blipFill>
+                    <a:blip r:embed="rId9"/>
+                    <a:stretch>
+                      <a:fillRect/>
+                    </a:stretch>
+                  </pic:blipFill>
+                  <pic:spPr>
+                    <a:xfrm>
+                      <a:off x="0" y="0"/>
+                      <a:ext cx="5943600" cy="4960620"/>
+                    </a:xfrm>
+                    <a:prstGeom prst="rect">
+                      <a:avLst/>
+                    </a:prstGeom>
+                  </pic:spPr>
+                </pic:pic>
+              </a:graphicData>
+            </a:graphic>
+          </wp:inline>
+        </w:drawing>
+      </w:r>
+    </w:p>
+    <w:p>
+      <w:r>
+        <w:lastRenderedPageBreak/>
+        <w:drawing>
+          <wp:inline distT="0" distB="0" distL="0" distR="0" wp14:anchorId="3E0BF3B7" wp14:editId="3A2279C9">
+            <wp:extent cx="5943600" cy="4317365"/>
+            <wp:effectExtent l="0" t="0" r="0" b="6985"/>
+            <wp:docPr id="440832439" name="Picture 1" descr="A graph of a line graph&#10;&#10;Description automatically generated with medium confidence"/>
+            <wp:cNvGraphicFramePr>
+              <a:graphicFrameLocks xmlns:a="http://schemas.openxmlformats.org/drawingml/2006/main" noChangeAspect="1"/>
+            </wp:cNvGraphicFramePr>
+            <a:graphic xmlns:a="http://schemas.openxmlformats.org/drawingml/2006/main">
+              <a:graphicData uri="http://schemas.openxmlformats.org/drawingml/2006/picture">
+                <pic:pic xmlns:pic="http://schemas.openxmlformats.org/drawingml/2006/picture">
+                  <pic:nvPicPr>
+                    <pic:cNvPr id="440832439" name="Picture 1" descr="A graph of a line graph&#10;&#10;Description automatically generated with medium confidence"/>
+                    <pic:cNvPicPr/>
+                  </pic:nvPicPr>
+                  <pic:blipFill>
+                    <a:blip r:embed="rId10"/>
+                    <a:stretch>
+                      <a:fillRect/>
+                    </a:stretch>
+                  </pic:blipFill>
+                  <pic:spPr>
+                    <a:xfrm>
+                      <a:off x="0" y="0"/>
+                      <a:ext cx="5943600" cy="4317365"/>
+                    </a:xfrm>
+                    <a:prstGeom prst="rect">
+                      <a:avLst/>
+                    </a:prstGeom>
+                  </pic:spPr>
+                </pic:pic>
+              </a:graphicData>
+            </a:graphic>
+          </wp:inline>
+        </w:drawing>
+      </w:r>
+    </w:p>
+    <w:p>
+      <w:pPr>
+        <w:rPr>
+          <w:rFonts w:hint="cs"/>
+          <w:rtl/>
+          <w:lang w:bidi="ar-EG"/>
+        </w:rPr>
+      </w:pPr>
     </w:p>
     <w:p>
       <w:r>
@@ -967,21 +1014,8 @@
           <w:numId w:val="4"/>
         </w:numPr>
       </w:pPr>
-      <w:proofErr w:type="spellStart"/>
-      <w:r>
-        <w:t>Xception</w:t>
-      </w:r>
-      <w:proofErr w:type="spellEnd"/>
-      <w:r>
-        <w:t xml:space="preserve"> consists of a series of </w:t>
-      </w:r>
-      <w:proofErr w:type="spellStart"/>
-      <w:r>
-        <w:t>depthwise</w:t>
-      </w:r>
-      <w:proofErr w:type="spellEnd"/>
-      <w:r>
-        <w:t xml:space="preserve"> separable convolutions (separating spatial and channel convolutions) that help improve the efficiency of convolutions.</w:t>
+      <w:r>
+        <w:t>Xception consists of a series of depthwise separable convolutions (separating spatial and channel convolutions) that help improve the efficiency of convolutions.</w:t>
       </w:r>
     </w:p>
     <w:p>
@@ -999,23 +1033,7 @@
         <w:t>Graph</w:t>
       </w:r>
       <w:r>
-        <w:t xml:space="preserve">: Show how </w:t>
-      </w:r>
-      <w:proofErr w:type="spellStart"/>
-      <w:r>
-        <w:t>depthwise</w:t>
-      </w:r>
-      <w:proofErr w:type="spellEnd"/>
-      <w:r>
-        <w:t xml:space="preserve"> separable convolutions are implemented in </w:t>
-      </w:r>
-      <w:proofErr w:type="spellStart"/>
-      <w:r>
-        <w:t>Xception</w:t>
-      </w:r>
-      <w:proofErr w:type="spellEnd"/>
-      <w:r>
-        <w:t>.</w:t>
+        <w:t>: Show how depthwise separable convolutions are implemented in Xception.</w:t>
       </w:r>
     </w:p>
     <w:p>
@@ -1045,7 +1063,7 @@
                     </pic:cNvPicPr>
                   </pic:nvPicPr>
                   <pic:blipFill>
-                    <a:blip r:embed="rId7">
+                    <a:blip r:embed="rId11">
                       <a:extLst>
                         <a:ext uri="{28A0092B-C50C-407E-A947-70E740481C1C}">
                           <a14:useLocalDpi xmlns:a14="http://schemas.microsoft.com/office/drawing/2010/main" val="0"/>
@@ -1122,15 +1140,7 @@
         <w:t>Initial Layers</w:t>
       </w:r>
       <w:r>
-        <w:t xml:space="preserve">: Standard convolution followed by </w:t>
-      </w:r>
-      <w:proofErr w:type="spellStart"/>
-      <w:r>
-        <w:t>depthwise</w:t>
-      </w:r>
-      <w:proofErr w:type="spellEnd"/>
-      <w:r>
-        <w:t xml:space="preserve"> separable convolutions.</w:t>
+        <w:t>: Standard convolution followed by depthwise separable convolutions.</w:t>
       </w:r>
     </w:p>
     <w:p>
@@ -1148,15 +1158,7 @@
         <w:t>Final Layer</w:t>
       </w:r>
       <w:r>
-        <w:t xml:space="preserve">: Fully connected layer followed by </w:t>
-      </w:r>
-      <w:proofErr w:type="spellStart"/>
-      <w:r>
-        <w:t>softmax</w:t>
-      </w:r>
-      <w:proofErr w:type="spellEnd"/>
-      <w:r>
-        <w:t xml:space="preserve"> for classification.</w:t>
+        <w:t>: Fully connected layer followed by softmax for classification.</w:t>
       </w:r>
     </w:p>
     <w:p>
@@ -1192,15 +1194,7 @@
         </w:numPr>
       </w:pPr>
       <w:r>
-        <w:t xml:space="preserve">Use the </w:t>
-      </w:r>
-      <w:proofErr w:type="spellStart"/>
-      <w:r>
-        <w:t>Xception</w:t>
-      </w:r>
-      <w:proofErr w:type="spellEnd"/>
-      <w:r>
-        <w:t xml:space="preserve"> model with weights pre-trained on the ImageNet dataset.</w:t>
+        <w:t>Use the Xception model with weights pre-trained on the ImageNet dataset.</w:t>
       </w:r>
     </w:p>
     <w:p>
@@ -1289,15 +1283,7 @@
       </w:pPr>
       <w:r>
         <w:lastRenderedPageBreak/>
-        <w:t xml:space="preserve">Use the Dense layer with a </w:t>
-      </w:r>
-      <w:proofErr w:type="spellStart"/>
-      <w:r>
-        <w:t>softmax</w:t>
-      </w:r>
-      <w:proofErr w:type="spellEnd"/>
-      <w:r>
-        <w:t xml:space="preserve"> activation function for multi-class classification across the selected art styles.</w:t>
+        <w:t>Use the Dense layer with a softmax activation function for multi-class classification across the selected art styles.</w:t>
       </w:r>
     </w:p>
     <w:p>
@@ -1361,15 +1347,7 @@
         </w:numPr>
       </w:pPr>
       <w:r>
-        <w:t xml:space="preserve">Load a pre-trained </w:t>
-      </w:r>
-      <w:proofErr w:type="spellStart"/>
-      <w:r>
-        <w:t>Xception</w:t>
-      </w:r>
-      <w:proofErr w:type="spellEnd"/>
-      <w:r>
-        <w:t xml:space="preserve"> model and fine-tune it using a smaller learning rate, typically freezing the initial layers and training the last few for your dataset.</w:t>
+        <w:t>Load a pre-trained Xception model and fine-tune it using a smaller learning rate, typically freezing the initial layers and training the last few for your dataset.</w:t>
       </w:r>
     </w:p>
     <w:p>
@@ -1384,75 +1362,25 @@
       <w:pPr>
         <w:ind w:left="360"/>
       </w:pPr>
-      <w:hyperlink r:id="rId8" w:history="1">
-        <w:proofErr w:type="spellStart"/>
+      <w:hyperlink r:id="rId12" w:history="1">
         <w:r>
           <w:rPr>
             <w:rStyle w:val="Hyperlink"/>
           </w:rPr>
-          <w:t>Xception</w:t>
+          <w:t>Xception: Implementing from scratch using Tensorflow | by Arjun Sarkar | Towards Data Science</w:t>
         </w:r>
-        <w:proofErr w:type="spellEnd"/>
+      </w:hyperlink>
+    </w:p>
+    <w:p>
+      <w:pPr>
+        <w:ind w:left="360"/>
+      </w:pPr>
+      <w:hyperlink r:id="rId13" w:history="1">
         <w:r>
           <w:rPr>
             <w:rStyle w:val="Hyperlink"/>
           </w:rPr>
-          <w:t xml:space="preserve">: Implementing from scratch using </w:t>
-        </w:r>
-        <w:proofErr w:type="spellStart"/>
-        <w:r>
-          <w:rPr>
-            <w:rStyle w:val="Hyperlink"/>
-          </w:rPr>
-          <w:t>Tensorflow</w:t>
-        </w:r>
-        <w:proofErr w:type="spellEnd"/>
-        <w:r>
-          <w:rPr>
-            <w:rStyle w:val="Hyperlink"/>
-          </w:rPr>
-          <w:t xml:space="preserve"> | by Arjun Sarkar | Towards Data Science</w:t>
-        </w:r>
-      </w:hyperlink>
-    </w:p>
-    <w:p>
-      <w:pPr>
-        <w:ind w:left="360"/>
-      </w:pPr>
-      <w:hyperlink r:id="rId9" w:history="1">
-        <w:r>
-          <w:rPr>
-            <w:rStyle w:val="Hyperlink"/>
-          </w:rPr>
-          <w:t xml:space="preserve">[1610.02357] </w:t>
-        </w:r>
-        <w:proofErr w:type="spellStart"/>
-        <w:r>
-          <w:rPr>
-            <w:rStyle w:val="Hyperlink"/>
-          </w:rPr>
-          <w:t>Xception</w:t>
-        </w:r>
-        <w:proofErr w:type="spellEnd"/>
-        <w:r>
-          <w:rPr>
-            <w:rStyle w:val="Hyperlink"/>
-          </w:rPr>
-          <w:t xml:space="preserve">: Deep Learning with </w:t>
-        </w:r>
-        <w:proofErr w:type="spellStart"/>
-        <w:r>
-          <w:rPr>
-            <w:rStyle w:val="Hyperlink"/>
-          </w:rPr>
-          <w:t>Depthwise</w:t>
-        </w:r>
-        <w:proofErr w:type="spellEnd"/>
-        <w:r>
-          <w:rPr>
-            <w:rStyle w:val="Hyperlink"/>
-          </w:rPr>
-          <w:t xml:space="preserve"> Separable Convolutions</w:t>
+          <w:t>[1610.02357] Xception: Deep Learning with Depthwise Separable Convolutions</w:t>
         </w:r>
       </w:hyperlink>
     </w:p>
@@ -1480,7 +1408,7 @@
                     <pic:cNvPicPr/>
                   </pic:nvPicPr>
                   <pic:blipFill>
-                    <a:blip r:embed="rId10"/>
+                    <a:blip r:embed="rId14"/>
                     <a:stretch>
                       <a:fillRect/>
                     </a:stretch>
@@ -1539,7 +1467,7 @@
                     <pic:cNvPicPr/>
                   </pic:nvPicPr>
                   <pic:blipFill>
-                    <a:blip r:embed="rId11">
+                    <a:blip r:embed="rId15">
                       <a:extLst>
                         <a:ext uri="{28A0092B-C50C-407E-A947-70E740481C1C}">
                           <a14:useLocalDpi xmlns:a14="http://schemas.microsoft.com/office/drawing/2010/main" val="0"/>
@@ -1590,7 +1518,7 @@
                     <pic:cNvPicPr/>
                   </pic:nvPicPr>
                   <pic:blipFill>
-                    <a:blip r:embed="rId12"/>
+                    <a:blip r:embed="rId16"/>
                     <a:stretch>
                       <a:fillRect/>
                     </a:stretch>
@@ -1636,7 +1564,7 @@
                     <pic:cNvPicPr/>
                   </pic:nvPicPr>
                   <pic:blipFill>
-                    <a:blip r:embed="rId13"/>
+                    <a:blip r:embed="rId17"/>
                     <a:stretch>
                       <a:fillRect/>
                     </a:stretch>
@@ -1691,15 +1619,7 @@
         </w:numPr>
       </w:pPr>
       <w:r>
-        <w:t xml:space="preserve">Each layer receives input from all preceding layers, making </w:t>
-      </w:r>
-      <w:proofErr w:type="spellStart"/>
-      <w:r>
-        <w:t>DenseNet</w:t>
-      </w:r>
-      <w:proofErr w:type="spellEnd"/>
-      <w:r>
-        <w:t xml:space="preserve"> unique in its approach to connectivity.</w:t>
+        <w:t>Each layer receives input from all preceding layers, making DenseNet unique in its approach to connectivity.</w:t>
       </w:r>
     </w:p>
     <w:p>
@@ -1709,13 +1629,8 @@
           <w:numId w:val="7"/>
         </w:numPr>
       </w:pPr>
-      <w:proofErr w:type="spellStart"/>
-      <w:r>
-        <w:t>DenseNet</w:t>
-      </w:r>
-      <w:proofErr w:type="spellEnd"/>
-      <w:r>
-        <w:t xml:space="preserve"> establishes direct connections between all layers within a block. This dense connectivity enables each layer to receive feature maps from all preceding layers as inputs, fostering extensive information flow throughout the network.</w:t>
+      <w:r>
+        <w:t>DenseNet establishes direct connections between all layers within a block. This dense connectivity enables each layer to receive feature maps from all preceding layers as inputs, fostering extensive information flow throughout the network.</w:t>
       </w:r>
     </w:p>
     <w:p>
@@ -1832,7 +1747,7 @@
                     <pic:cNvPicPr/>
                   </pic:nvPicPr>
                   <pic:blipFill>
-                    <a:blip r:embed="rId14"/>
+                    <a:blip r:embed="rId18"/>
                     <a:stretch>
                       <a:fillRect/>
                     </a:stretch>
@@ -1916,15 +1831,7 @@
         <w:t>Final Layers</w:t>
       </w:r>
       <w:r>
-        <w:t xml:space="preserve">: Global average pooling followed by </w:t>
-      </w:r>
-      <w:proofErr w:type="spellStart"/>
-      <w:r>
-        <w:t>softmax</w:t>
-      </w:r>
-      <w:proofErr w:type="spellEnd"/>
-      <w:r>
-        <w:t xml:space="preserve"> classification.</w:t>
+        <w:t>: Global average pooling followed by softmax classification.</w:t>
       </w:r>
     </w:p>
     <w:p>
@@ -1946,17 +1853,8 @@
           <w:b/>
           <w:bCs/>
         </w:rPr>
-        <w:t xml:space="preserve">Load Pre-trained </w:t>
-      </w:r>
-      <w:proofErr w:type="spellStart"/>
-      <w:r>
-        <w:rPr>
-          <w:b/>
-          <w:bCs/>
-        </w:rPr>
-        <w:t>DenseNet</w:t>
-      </w:r>
-      <w:proofErr w:type="spellEnd"/>
+        <w:t>Load Pre-trained DenseNet</w:t>
+      </w:r>
     </w:p>
     <w:p>
       <w:pPr>
@@ -2027,15 +1925,7 @@
         </w:numPr>
       </w:pPr>
       <w:r>
-        <w:t xml:space="preserve">Use a pre-trained </w:t>
-      </w:r>
-      <w:proofErr w:type="spellStart"/>
-      <w:r>
-        <w:t>DenseNet</w:t>
-      </w:r>
-      <w:proofErr w:type="spellEnd"/>
-      <w:r>
-        <w:t xml:space="preserve"> (e.g., DenseNet-121) and fine-tune it similarly by freezing the initial layers and adjusting the later layers for your dataset.</w:t>
+        <w:t>Use a pre-trained DenseNet (e.g., DenseNet-121) and fine-tune it similarly by freezing the initial layers and adjusting the later layers for your dataset.</w:t>
       </w:r>
     </w:p>
     <w:p>
@@ -2050,36 +1940,20 @@
       <w:pPr>
         <w:ind w:left="360"/>
       </w:pPr>
-      <w:hyperlink r:id="rId15" w:history="1">
-        <w:proofErr w:type="spellStart"/>
+      <w:hyperlink r:id="rId19" w:history="1">
         <w:r>
           <w:rPr>
             <w:rStyle w:val="Hyperlink"/>
           </w:rPr>
-          <w:t>DenseNet</w:t>
+          <w:t>DenseNet Explained - GeeksforGeeks</w:t>
         </w:r>
-        <w:proofErr w:type="spellEnd"/>
-        <w:r>
-          <w:rPr>
-            <w:rStyle w:val="Hyperlink"/>
-          </w:rPr>
-          <w:t xml:space="preserve"> Explained - </w:t>
-        </w:r>
-        <w:proofErr w:type="spellStart"/>
-        <w:r>
-          <w:rPr>
-            <w:rStyle w:val="Hyperlink"/>
-          </w:rPr>
-          <w:t>GeeksforGeeks</w:t>
-        </w:r>
-        <w:proofErr w:type="spellEnd"/>
       </w:hyperlink>
     </w:p>
     <w:p>
       <w:pPr>
         <w:ind w:left="360"/>
       </w:pPr>
-      <w:hyperlink r:id="rId16" w:history="1">
+      <w:hyperlink r:id="rId20" w:history="1">
         <w:r>
           <w:rPr>
             <w:rStyle w:val="Hyperlink"/>
@@ -2112,7 +1986,7 @@
                     <pic:cNvPicPr/>
                   </pic:nvPicPr>
                   <pic:blipFill>
-                    <a:blip r:embed="rId17"/>
+                    <a:blip r:embed="rId21"/>
                     <a:stretch>
                       <a:fillRect/>
                     </a:stretch>
@@ -2165,7 +2039,7 @@
                     <pic:cNvPicPr/>
                   </pic:nvPicPr>
                   <pic:blipFill>
-                    <a:blip r:embed="rId18"/>
+                    <a:blip r:embed="rId22"/>
                     <a:stretch>
                       <a:fillRect/>
                     </a:stretch>
@@ -2211,7 +2085,7 @@
                     <pic:cNvPicPr/>
                   </pic:nvPicPr>
                   <pic:blipFill>
-                    <a:blip r:embed="rId19"/>
+                    <a:blip r:embed="rId23"/>
                     <a:stretch>
                       <a:fillRect/>
                     </a:stretch>
@@ -2257,7 +2131,7 @@
                     <pic:cNvPicPr/>
                   </pic:nvPicPr>
                   <pic:blipFill>
-                    <a:blip r:embed="rId20"/>
+                    <a:blip r:embed="rId24"/>
                     <a:stretch>
                       <a:fillRect/>
                     </a:stretch>
@@ -2303,7 +2177,7 @@
                     <pic:cNvPicPr/>
                   </pic:nvPicPr>
                   <pic:blipFill>
-                    <a:blip r:embed="rId21"/>
+                    <a:blip r:embed="rId25"/>
                     <a:stretch>
                       <a:fillRect/>
                     </a:stretch>
@@ -2386,7 +2260,6 @@
                 <w:bCs/>
               </w:rPr>
             </w:pPr>
-            <w:proofErr w:type="spellStart"/>
             <w:r>
               <w:rPr>
                 <w:b/>
@@ -2394,7 +2267,6 @@
               </w:rPr>
               <w:t>ResNet</w:t>
             </w:r>
-            <w:proofErr w:type="spellEnd"/>
           </w:p>
         </w:tc>
         <w:tc>
@@ -2410,7 +2282,6 @@
                 <w:bCs/>
               </w:rPr>
             </w:pPr>
-            <w:proofErr w:type="spellStart"/>
             <w:r>
               <w:rPr>
                 <w:b/>
@@ -2418,7 +2289,6 @@
               </w:rPr>
               <w:t>Xception</w:t>
             </w:r>
-            <w:proofErr w:type="spellEnd"/>
           </w:p>
         </w:tc>
         <w:tc>
@@ -2434,7 +2304,6 @@
                 <w:bCs/>
               </w:rPr>
             </w:pPr>
-            <w:proofErr w:type="spellStart"/>
             <w:r>
               <w:rPr>
                 <w:b/>
@@ -2442,7 +2311,6 @@
               </w:rPr>
               <w:t>DenseNet</w:t>
             </w:r>
-            <w:proofErr w:type="spellEnd"/>
           </w:p>
         </w:tc>
       </w:tr>
@@ -2491,13 +2359,8 @@
             <w:pPr>
               <w:spacing w:after="160" w:line="278" w:lineRule="auto"/>
             </w:pPr>
-            <w:proofErr w:type="spellStart"/>
             <w:r>
-              <w:t>Depthwise</w:t>
-            </w:r>
-            <w:proofErr w:type="spellEnd"/>
-            <w:r>
-              <w:t xml:space="preserve"> separable convolutions</w:t>
+              <w:t>Depthwise separable convolutions</w:t>
             </w:r>
           </w:p>
         </w:tc>
@@ -2562,13 +2425,8 @@
             <w:pPr>
               <w:spacing w:after="160" w:line="278" w:lineRule="auto"/>
             </w:pPr>
-            <w:proofErr w:type="spellStart"/>
             <w:r>
-              <w:t>Depthwise</w:t>
-            </w:r>
-            <w:proofErr w:type="spellEnd"/>
-            <w:r>
-              <w:t xml:space="preserve"> separable convolutions for efficiency</w:t>
+              <w:t>Depthwise separable convolutions for efficiency</w:t>
             </w:r>
           </w:p>
         </w:tc>
@@ -6635,6 +6493,7 @@
   <w:style w:type="character" w:default="1" w:styleId="DefaultParagraphFont">
     <w:name w:val="Default Paragraph Font"/>
     <w:uiPriority w:val="1"/>
+    <w:semiHidden/>
     <w:unhideWhenUsed/>
   </w:style>
   <w:style w:type="table" w:default="1" w:styleId="TableNormal">

</xml_diff>